<commit_message>
aanpassignen van SEO Eindopdracht 1 en 2
</commit_message>
<xml_diff>
--- a/SEO/Eindopdracht/opdracht-1/Eindopdracht SEO.docx
+++ b/SEO/Eindopdracht/opdracht-1/Eindopdracht SEO.docx
@@ -249,8 +249,6 @@
         </w:rPr>
         <w:t xml:space="preserve"> meegegeven dat wel wordt getoond op de resultaten van een zoekmachine. Minder dan 5 min</w:t>
       </w:r>
-      <w:bookmarkStart w:id="0" w:name="_GoBack"/>
-      <w:bookmarkEnd w:id="0"/>
     </w:p>
     <w:p>
       <w:pPr>
@@ -505,13 +503,33 @@
         <w:rPr>
           <w:lang w:val="nl-NL"/>
         </w:rPr>
-        <w:t xml:space="preserve"> toevoegen voor de 4xx problemen.</w:t>
-      </w:r>
-      <w:r>
-        <w:rPr>
-          <w:lang w:val="nl-NL"/>
-        </w:rPr>
-        <w:t xml:space="preserve"> Minder dan 5 min.</w:t>
+        <w:t xml:space="preserve"> toevoegen voor de 4xx probl</w:t>
+      </w:r>
+      <w:bookmarkStart w:id="0" w:name="_GoBack"/>
+      <w:bookmarkEnd w:id="0"/>
+      <w:r>
+        <w:rPr>
+          <w:lang w:val="nl-NL"/>
+        </w:rPr>
+        <w:t>emen.</w:t>
+      </w:r>
+      <w:r>
+        <w:rPr>
+          <w:lang w:val="nl-NL"/>
+        </w:rPr>
+        <w:t xml:space="preserve"> Minder dan </w:t>
+      </w:r>
+      <w:r>
+        <w:rPr>
+          <w:lang w:val="nl-NL"/>
+        </w:rPr>
+        <w:t>15</w:t>
+      </w:r>
+      <w:r>
+        <w:rPr>
+          <w:lang w:val="nl-NL"/>
+        </w:rPr>
+        <w:t xml:space="preserve"> min.</w:t>
       </w:r>
     </w:p>
     <w:sectPr>

</xml_diff>

<commit_message>
CSS SEO JS Jquery
</commit_message>
<xml_diff>
--- a/SEO/Eindopdracht/opdracht-1/Eindopdracht SEO.docx
+++ b/SEO/Eindopdracht/opdracht-1/Eindopdracht SEO.docx
@@ -37,7 +37,19 @@
         <w:rPr>
           <w:lang w:val="nl-NL"/>
         </w:rPr>
-        <w:t xml:space="preserve">De taal voor elke pagina is aangegeven als Engels, wat niet </w:t>
+        <w:t>De taal voor elke pagina is aangegeven als Engels, wat niet</w:t>
+      </w:r>
+      <w:r>
+        <w:rPr>
+          <w:lang w:val="nl-NL"/>
+        </w:rPr>
+        <w:t xml:space="preserve"> klopt</w:t>
+      </w:r>
+      <w:r>
+        <w:rPr>
+          <w:lang w:val="nl-NL"/>
+        </w:rPr>
+        <w:t xml:space="preserve"> </w:t>
       </w:r>
       <w:r>
         <w:rPr>
@@ -417,6 +429,8 @@
         </w:rPr>
         <w:t xml:space="preserve"> Het geeft meer controle over wat belangrijk is en kan meer informatie meegeven. Minder dan 15 min.</w:t>
       </w:r>
+      <w:bookmarkStart w:id="0" w:name="_GoBack"/>
+      <w:bookmarkEnd w:id="0"/>
     </w:p>
     <w:p>
       <w:pPr>
@@ -539,19 +553,7 @@
         <w:rPr>
           <w:lang w:val="nl-NL"/>
         </w:rPr>
-        <w:t>W</w:t>
-      </w:r>
-      <w:r>
-        <w:rPr>
-          <w:lang w:val="nl-NL"/>
-        </w:rPr>
-        <w:t>aar het mogelijk is</w:t>
-      </w:r>
-      <w:r>
-        <w:rPr>
-          <w:lang w:val="nl-NL"/>
-        </w:rPr>
-        <w:t xml:space="preserve"> de &lt;div&gt; elementen vervangen met semantische elementen.</w:t>
+        <w:t>Waar het mogelijk is de &lt;div&gt; elementen vervangen met semantische elementen.</w:t>
       </w:r>
       <w:r>
         <w:rPr>
@@ -559,8 +561,236 @@
         </w:rPr>
         <w:t xml:space="preserve"> Minder dan 30 min.</w:t>
       </w:r>
-      <w:bookmarkStart w:id="0" w:name="_GoBack"/>
-      <w:bookmarkEnd w:id="0"/>
+    </w:p>
+    <w:p>
+      <w:pPr>
+        <w:pStyle w:val="ListParagraph"/>
+        <w:numPr>
+          <w:ilvl w:val="0"/>
+          <w:numId w:val="1"/>
+        </w:numPr>
+        <w:rPr>
+          <w:lang w:val="nl-NL"/>
+        </w:rPr>
+      </w:pPr>
+      <w:r>
+        <w:rPr>
+          <w:lang w:val="nl-NL"/>
+        </w:rPr>
+        <w:t>Er moet een</w:t>
+      </w:r>
+      <w:r>
+        <w:rPr>
+          <w:lang w:val="nl-NL"/>
+        </w:rPr>
+        <w:t xml:space="preserve"> h</w:t>
+      </w:r>
+      <w:r>
+        <w:rPr>
+          <w:lang w:val="nl-NL"/>
+        </w:rPr>
+        <w:t>1 tag gebruikt worden voor dat de rest van de h tags mag gebruiken</w:t>
+      </w:r>
+      <w:r>
+        <w:rPr>
+          <w:lang w:val="nl-NL"/>
+        </w:rPr>
+        <w:t xml:space="preserve"> moeten aangepast</w:t>
+      </w:r>
+      <w:r>
+        <w:rPr>
+          <w:lang w:val="nl-NL"/>
+        </w:rPr>
+        <w:t xml:space="preserve"> of een andere tag</w:t>
+      </w:r>
+      <w:r>
+        <w:rPr>
+          <w:lang w:val="nl-NL"/>
+        </w:rPr>
+        <w:t xml:space="preserve"> worden</w:t>
+      </w:r>
+      <w:r>
+        <w:rPr>
+          <w:lang w:val="nl-NL"/>
+        </w:rPr>
+        <w:t xml:space="preserve"> of een CSS-aanpassing</w:t>
+      </w:r>
+      <w:r>
+        <w:rPr>
+          <w:lang w:val="nl-NL"/>
+        </w:rPr>
+        <w:t>.</w:t>
+      </w:r>
+      <w:r>
+        <w:rPr>
+          <w:lang w:val="nl-NL"/>
+        </w:rPr>
+        <w:t xml:space="preserve"> </w:t>
+      </w:r>
+      <w:r>
+        <w:rPr>
+          <w:lang w:val="nl-NL"/>
+        </w:rPr>
+        <w:t>Het moet een opbouwende volgorde hebben met de h tag en na de h tag moet een p tag.</w:t>
+      </w:r>
+      <w:r>
+        <w:rPr>
+          <w:lang w:val="nl-NL"/>
+        </w:rPr>
+        <w:t xml:space="preserve"> Meer dan </w:t>
+      </w:r>
+      <w:r>
+        <w:rPr>
+          <w:lang w:val="nl-NL"/>
+        </w:rPr>
+        <w:t>1 uur</w:t>
+      </w:r>
+    </w:p>
+    <w:p>
+      <w:pPr>
+        <w:pStyle w:val="ListParagraph"/>
+        <w:numPr>
+          <w:ilvl w:val="0"/>
+          <w:numId w:val="1"/>
+        </w:numPr>
+        <w:rPr>
+          <w:lang w:val="nl-NL"/>
+        </w:rPr>
+      </w:pPr>
+      <w:r>
+        <w:rPr>
+          <w:lang w:val="nl-NL"/>
+        </w:rPr>
+        <w:t xml:space="preserve">De b tags vervangen </w:t>
+      </w:r>
+      <w:r>
+        <w:rPr>
+          <w:lang w:val="nl-NL"/>
+        </w:rPr>
+        <w:t>met</w:t>
+      </w:r>
+      <w:r>
+        <w:rPr>
+          <w:lang w:val="nl-NL"/>
+        </w:rPr>
+        <w:t xml:space="preserve"> </w:t>
+      </w:r>
+      <w:r>
+        <w:rPr>
+          <w:lang w:val="nl-NL"/>
+        </w:rPr>
+        <w:t xml:space="preserve">een strong tag of een CSS-aanpassing. </w:t>
+      </w:r>
+      <w:r>
+        <w:rPr>
+          <w:lang w:val="nl-NL"/>
+        </w:rPr>
+        <w:t xml:space="preserve"> Meer dan </w:t>
+      </w:r>
+      <w:r>
+        <w:rPr>
+          <w:lang w:val="nl-NL"/>
+        </w:rPr>
+        <w:t>30</w:t>
+      </w:r>
+      <w:r>
+        <w:rPr>
+          <w:lang w:val="nl-NL"/>
+        </w:rPr>
+        <w:t xml:space="preserve"> min.</w:t>
+      </w:r>
+    </w:p>
+    <w:p>
+      <w:pPr>
+        <w:pStyle w:val="ListParagraph"/>
+        <w:numPr>
+          <w:ilvl w:val="0"/>
+          <w:numId w:val="1"/>
+        </w:numPr>
+        <w:rPr>
+          <w:lang w:val="nl-NL"/>
+        </w:rPr>
+      </w:pPr>
+      <w:proofErr w:type="spellStart"/>
+      <w:r>
+        <w:rPr>
+          <w:lang w:val="nl-NL"/>
+        </w:rPr>
+        <w:t>Nbsp</w:t>
+      </w:r>
+      <w:proofErr w:type="spellEnd"/>
+      <w:r>
+        <w:rPr>
+          <w:lang w:val="nl-NL"/>
+        </w:rPr>
+        <w:t xml:space="preserve"> vervangen met </w:t>
+      </w:r>
+      <w:r>
+        <w:rPr>
+          <w:lang w:val="nl-NL"/>
+        </w:rPr>
+        <w:t>CSS</w:t>
+      </w:r>
+      <w:r>
+        <w:rPr>
+          <w:lang w:val="nl-NL"/>
+        </w:rPr>
+        <w:t>.</w:t>
+      </w:r>
+      <w:r>
+        <w:rPr>
+          <w:lang w:val="nl-NL"/>
+        </w:rPr>
+        <w:t xml:space="preserve"> Ongeveer</w:t>
+      </w:r>
+      <w:r>
+        <w:rPr>
+          <w:lang w:val="nl-NL"/>
+        </w:rPr>
+        <w:t xml:space="preserve"> 5 min</w:t>
+      </w:r>
+      <w:r>
+        <w:rPr>
+          <w:lang w:val="nl-NL"/>
+        </w:rPr>
+        <w:t>.</w:t>
+      </w:r>
+    </w:p>
+    <w:p>
+      <w:pPr>
+        <w:pStyle w:val="ListParagraph"/>
+        <w:numPr>
+          <w:ilvl w:val="0"/>
+          <w:numId w:val="1"/>
+        </w:numPr>
+        <w:rPr>
+          <w:lang w:val="nl-NL"/>
+        </w:rPr>
+      </w:pPr>
+      <w:r>
+        <w:rPr>
+          <w:lang w:val="nl-NL"/>
+        </w:rPr>
+        <w:t>De i tags vervangen voor een andere tag of met CSS.</w:t>
+      </w:r>
+      <w:r>
+        <w:rPr>
+          <w:lang w:val="nl-NL"/>
+        </w:rPr>
+        <w:t xml:space="preserve"> </w:t>
+      </w:r>
+      <w:r>
+        <w:rPr>
+          <w:lang w:val="nl-NL"/>
+        </w:rPr>
+        <w:t>Meer dan 30</w:t>
+      </w:r>
+      <w:r>
+        <w:rPr>
+          <w:lang w:val="nl-NL"/>
+        </w:rPr>
+        <w:t xml:space="preserve"> min.</w:t>
+      </w:r>
     </w:p>
     <w:sectPr>
       <w:pgSz w:w="12240" w:h="15840"/>

</xml_diff>